<commit_message>
Ispravci +  novi dokument ta talijansku verziju
</commit_message>
<xml_diff>
--- a/assets/word/hr/ps_export_template_pzop.docx
+++ b/assets/word/hr/ps_export_template_pzop.docx
@@ -3042,18 +3042,6 @@
     </w:p>
     <w:p>
       <w:pPr>
-        <w:spacing w:line="276" w:lineRule="auto"/>
-        <w:jc w:val="both"/>
-        <w:rPr>
-          <w:rFonts w:ascii="Times New Roman" w:eastAsia="Times New Roman" w:hAnsi="Times New Roman" w:cs="Times New Roman"/>
-          <w:color w:val="00B050"/>
-          <w:sz w:val="24"/>
-          <w:szCs w:val="24"/>
-        </w:rPr>
-      </w:pPr>
-    </w:p>
-    <w:p>
-      <w:pPr>
         <w:pStyle w:val="Toka"/>
       </w:pPr>
       <w:r>
@@ -3250,7 +3238,6 @@
           <w:sz w:val="24"/>
           <w:szCs w:val="24"/>
         </w:rPr>
-        <w:lastRenderedPageBreak/>
         <w:t>Evidencija sadržava sljedeće podatke:</w:t>
       </w:r>
     </w:p>
@@ -3274,6 +3261,7 @@
           <w:sz w:val="24"/>
           <w:szCs w:val="24"/>
         </w:rPr>
+        <w:lastRenderedPageBreak/>
         <w:t>ime i kontakt podatke Voditelja obrade i službenika za zaštitu podataka</w:t>
       </w:r>
     </w:p>
@@ -3833,50 +3821,50 @@
           <w:sz w:val="24"/>
           <w:szCs w:val="24"/>
         </w:rPr>
+        <w:t xml:space="preserve">Tehničke mjere koje </w:t>
+      </w:r>
+      <w:r>
+        <w:rPr>
+          <w:rFonts w:ascii="Times New Roman" w:hAnsi="Times New Roman" w:cs="Times New Roman"/>
+          <w:sz w:val="24"/>
+          <w:szCs w:val="24"/>
+        </w:rPr>
+        <w:t>primje</w:t>
+      </w:r>
+      <w:r>
+        <w:rPr>
+          <w:rFonts w:ascii="Times New Roman" w:hAnsi="Times New Roman" w:cs="Times New Roman"/>
+          <w:sz w:val="24"/>
+          <w:szCs w:val="24"/>
+        </w:rPr>
+        <w:t xml:space="preserve">njuje </w:t>
+      </w:r>
+      <w:r>
+        <w:rPr>
+          <w:rFonts w:ascii="Times New Roman" w:hAnsi="Times New Roman" w:cs="Times New Roman"/>
+          <w:sz w:val="24"/>
+          <w:szCs w:val="24"/>
+        </w:rPr>
+        <w:t>Voditelj obrade:</w:t>
+      </w:r>
+    </w:p>
+    <w:p>
+      <w:pPr>
+        <w:spacing w:line="276" w:lineRule="auto"/>
+        <w:jc w:val="both"/>
+        <w:rPr>
+          <w:rFonts w:ascii="Times New Roman" w:hAnsi="Times New Roman" w:cs="Times New Roman"/>
+          <w:sz w:val="24"/>
+          <w:szCs w:val="24"/>
+        </w:rPr>
+      </w:pPr>
+      <w:r>
+        <w:rPr>
+          <w:rFonts w:ascii="Times New Roman" w:hAnsi="Times New Roman" w:cs="Times New Roman"/>
+          <w:sz w:val="24"/>
+          <w:szCs w:val="24"/>
+        </w:rPr>
         <w:lastRenderedPageBreak/>
-        <w:t xml:space="preserve">Tehničke mjere koje </w:t>
-      </w:r>
-      <w:r>
-        <w:rPr>
-          <w:rFonts w:ascii="Times New Roman" w:hAnsi="Times New Roman" w:cs="Times New Roman"/>
-          <w:sz w:val="24"/>
-          <w:szCs w:val="24"/>
-        </w:rPr>
-        <w:t>primje</w:t>
-      </w:r>
-      <w:r>
-        <w:rPr>
-          <w:rFonts w:ascii="Times New Roman" w:hAnsi="Times New Roman" w:cs="Times New Roman"/>
-          <w:sz w:val="24"/>
-          <w:szCs w:val="24"/>
-        </w:rPr>
-        <w:t xml:space="preserve">njuje </w:t>
-      </w:r>
-      <w:r>
-        <w:rPr>
-          <w:rFonts w:ascii="Times New Roman" w:hAnsi="Times New Roman" w:cs="Times New Roman"/>
-          <w:sz w:val="24"/>
-          <w:szCs w:val="24"/>
-        </w:rPr>
-        <w:t>Voditelj obrade:</w:t>
-      </w:r>
-    </w:p>
-    <w:p>
-      <w:pPr>
-        <w:spacing w:line="276" w:lineRule="auto"/>
-        <w:jc w:val="both"/>
-        <w:rPr>
-          <w:rFonts w:ascii="Times New Roman" w:hAnsi="Times New Roman" w:cs="Times New Roman"/>
-          <w:sz w:val="24"/>
-          <w:szCs w:val="24"/>
-        </w:rPr>
-      </w:pPr>
-      <w:r>
-        <w:rPr>
-          <w:rFonts w:ascii="Times New Roman" w:hAnsi="Times New Roman" w:cs="Times New Roman"/>
-          <w:sz w:val="24"/>
-          <w:szCs w:val="24"/>
-        </w:rPr>
         <w:t>${pzop_08</w:t>
       </w:r>
       <w:r>
@@ -4375,8 +4363,19 @@
           <w:sz w:val="24"/>
           <w:szCs w:val="24"/>
         </w:rPr>
-        <w:t xml:space="preserve"> podataka </w:t>
-      </w:r>
+        <w:t xml:space="preserve"> podataka prouzročiti rizik za prava i slobode pojedinaca. Ako izvješćivanje nije učinjeno unutar 72 sata, mora biti popraćeno razlozima za kašnjenje.</w:t>
+      </w:r>
+    </w:p>
+    <w:p>
+      <w:pPr>
+        <w:spacing w:line="276" w:lineRule="auto"/>
+        <w:jc w:val="both"/>
+        <w:rPr>
+          <w:rFonts w:ascii="Times New Roman" w:hAnsi="Times New Roman" w:cs="Times New Roman"/>
+          <w:sz w:val="24"/>
+          <w:szCs w:val="24"/>
+        </w:rPr>
+      </w:pPr>
       <w:r>
         <w:rPr>
           <w:rFonts w:ascii="Times New Roman" w:hAnsi="Times New Roman" w:cs="Times New Roman"/>
@@ -4384,25 +4383,6 @@
           <w:szCs w:val="24"/>
         </w:rPr>
         <w:lastRenderedPageBreak/>
-        <w:t>prouzročiti rizik za prava i slobode pojedinaca. Ako izvješćivanje nije učinjeno unutar 72 sata, mora biti popraćeno razlozima za kašnjenje.</w:t>
-      </w:r>
-    </w:p>
-    <w:p>
-      <w:pPr>
-        <w:spacing w:line="276" w:lineRule="auto"/>
-        <w:jc w:val="both"/>
-        <w:rPr>
-          <w:rFonts w:ascii="Times New Roman" w:hAnsi="Times New Roman" w:cs="Times New Roman"/>
-          <w:sz w:val="24"/>
-          <w:szCs w:val="24"/>
-        </w:rPr>
-      </w:pPr>
-      <w:r>
-        <w:rPr>
-          <w:rFonts w:ascii="Times New Roman" w:hAnsi="Times New Roman" w:cs="Times New Roman"/>
-          <w:sz w:val="24"/>
-          <w:szCs w:val="24"/>
-        </w:rPr>
         <w:t>U slučaju</w:t>
       </w:r>
       <w:r>
@@ -5115,6 +5095,7 @@
           <w:sz w:val="24"/>
           <w:szCs w:val="24"/>
         </w:rPr>
+        <w:lastRenderedPageBreak/>
         <w:t>Voditelj obrade</w:t>
       </w:r>
       <w:r>

</xml_diff>